<commit_message>
Modified Shoping Cart & Checkout Page Pic
</commit_message>
<xml_diff>
--- a/DM_SCCP_Document.docx
+++ b/DM_SCCP_Document.docx
@@ -55,7 +55,7 @@
           <w:r>
             <w:fldChar w:fldCharType="separate"/>
           </w:r>
-          <w:hyperlink w:anchor="_Toc134029681" w:history="1">
+          <w:hyperlink w:anchor="_Toc134044260" w:history="1">
             <w:r>
               <w:rPr>
                 <w:rStyle w:val="Hyperlink"/>
@@ -96,7 +96,7 @@
                 <w:noProof/>
                 <w:webHidden/>
               </w:rPr>
-              <w:instrText xml:space="preserve"> PAGEREF _Toc134029681 \h </w:instrText>
+              <w:instrText xml:space="preserve"> PAGEREF _Toc134044260 \h </w:instrText>
             </w:r>
             <w:r>
               <w:rPr>
@@ -138,7 +138,7 @@
               <w:noProof/>
             </w:rPr>
           </w:pPr>
-          <w:hyperlink w:anchor="_Toc134029682" w:history="1">
+          <w:hyperlink w:anchor="_Toc134044261" w:history="1">
             <w:r>
               <w:rPr>
                 <w:rStyle w:val="Hyperlink"/>
@@ -165,7 +165,7 @@
                 <w:noProof/>
                 <w:webHidden/>
               </w:rPr>
-              <w:instrText xml:space="preserve"> PAGEREF _Toc134029682 \h </w:instrText>
+              <w:instrText xml:space="preserve"> PAGEREF _Toc134044261 \h </w:instrText>
             </w:r>
             <w:r>
               <w:rPr>
@@ -207,7 +207,7 @@
               <w:noProof/>
             </w:rPr>
           </w:pPr>
-          <w:hyperlink w:anchor="_Toc134029683" w:history="1">
+          <w:hyperlink w:anchor="_Toc134044262" w:history="1">
             <w:r>
               <w:rPr>
                 <w:rStyle w:val="Hyperlink"/>
@@ -234,7 +234,7 @@
                 <w:noProof/>
                 <w:webHidden/>
               </w:rPr>
-              <w:instrText xml:space="preserve"> PAGEREF _Toc134029683 \h </w:instrText>
+              <w:instrText xml:space="preserve"> PAGEREF _Toc134044262 \h </w:instrText>
             </w:r>
             <w:r>
               <w:rPr>
@@ -276,7 +276,7 @@
               <w:noProof/>
             </w:rPr>
           </w:pPr>
-          <w:hyperlink w:anchor="_Toc134029684" w:history="1">
+          <w:hyperlink w:anchor="_Toc134044263" w:history="1">
             <w:r>
               <w:rPr>
                 <w:rStyle w:val="Hyperlink"/>
@@ -303,7 +303,7 @@
                 <w:noProof/>
                 <w:webHidden/>
               </w:rPr>
-              <w:instrText xml:space="preserve"> PAGEREF _Toc134029684 \h </w:instrText>
+              <w:instrText xml:space="preserve"> PAGEREF _Toc134044263 \h </w:instrText>
             </w:r>
             <w:r>
               <w:rPr>
@@ -345,7 +345,7 @@
               <w:noProof/>
             </w:rPr>
           </w:pPr>
-          <w:hyperlink w:anchor="_Toc134029685" w:history="1">
+          <w:hyperlink w:anchor="_Toc134044264" w:history="1">
             <w:r>
               <w:rPr>
                 <w:rStyle w:val="Hyperlink"/>
@@ -372,7 +372,7 @@
                 <w:noProof/>
                 <w:webHidden/>
               </w:rPr>
-              <w:instrText xml:space="preserve"> PAGEREF _Toc134029685 \h </w:instrText>
+              <w:instrText xml:space="preserve"> PAGEREF _Toc134044264 \h </w:instrText>
             </w:r>
             <w:r>
               <w:rPr>
@@ -414,7 +414,7 @@
               <w:noProof/>
             </w:rPr>
           </w:pPr>
-          <w:hyperlink w:anchor="_Toc134029686" w:history="1">
+          <w:hyperlink w:anchor="_Toc134044265" w:history="1">
             <w:r>
               <w:rPr>
                 <w:rStyle w:val="Hyperlink"/>
@@ -441,7 +441,7 @@
                 <w:noProof/>
                 <w:webHidden/>
               </w:rPr>
-              <w:instrText xml:space="preserve"> PAGEREF _Toc134029686 \h </w:instrText>
+              <w:instrText xml:space="preserve"> PAGEREF _Toc134044265 \h </w:instrText>
             </w:r>
             <w:r>
               <w:rPr>
@@ -483,7 +483,7 @@
               <w:noProof/>
             </w:rPr>
           </w:pPr>
-          <w:hyperlink w:anchor="_Toc134029687" w:history="1">
+          <w:hyperlink w:anchor="_Toc134044266" w:history="1">
             <w:r>
               <w:rPr>
                 <w:rStyle w:val="Hyperlink"/>
@@ -510,7 +510,7 @@
                 <w:noProof/>
                 <w:webHidden/>
               </w:rPr>
-              <w:instrText xml:space="preserve"> PAGEREF _Toc134029687 \h </w:instrText>
+              <w:instrText xml:space="preserve"> PAGEREF _Toc134044266 \h </w:instrText>
             </w:r>
             <w:r>
               <w:rPr>
@@ -552,7 +552,7 @@
               <w:noProof/>
             </w:rPr>
           </w:pPr>
-          <w:hyperlink w:anchor="_Toc134029688" w:history="1">
+          <w:hyperlink w:anchor="_Toc134044267" w:history="1">
             <w:r>
               <w:rPr>
                 <w:rStyle w:val="Hyperlink"/>
@@ -579,7 +579,7 @@
                 <w:noProof/>
                 <w:webHidden/>
               </w:rPr>
-              <w:instrText xml:space="preserve"> PAGEREF _Toc134029688 \h </w:instrText>
+              <w:instrText xml:space="preserve"> PAGEREF _Toc134044267 \h </w:instrText>
             </w:r>
             <w:r>
               <w:rPr>
@@ -621,7 +621,7 @@
               <w:noProof/>
             </w:rPr>
           </w:pPr>
-          <w:hyperlink w:anchor="_Toc134029689" w:history="1">
+          <w:hyperlink w:anchor="_Toc134044268" w:history="1">
             <w:r>
               <w:rPr>
                 <w:rStyle w:val="Hyperlink"/>
@@ -648,7 +648,7 @@
                 <w:noProof/>
                 <w:webHidden/>
               </w:rPr>
-              <w:instrText xml:space="preserve"> PAGEREF _Toc134029689 \h </w:instrText>
+              <w:instrText xml:space="preserve"> PAGEREF _Toc134044268 \h </w:instrText>
             </w:r>
             <w:r>
               <w:rPr>
@@ -690,7 +690,7 @@
               <w:noProof/>
             </w:rPr>
           </w:pPr>
-          <w:hyperlink w:anchor="_Toc134029690" w:history="1">
+          <w:hyperlink w:anchor="_Toc134044269" w:history="1">
             <w:r>
               <w:rPr>
                 <w:rStyle w:val="Hyperlink"/>
@@ -717,7 +717,7 @@
                 <w:noProof/>
                 <w:webHidden/>
               </w:rPr>
-              <w:instrText xml:space="preserve"> PAGEREF _Toc134029690 \h </w:instrText>
+              <w:instrText xml:space="preserve"> PAGEREF _Toc134044269 \h </w:instrText>
             </w:r>
             <w:r>
               <w:rPr>
@@ -759,7 +759,7 @@
               <w:noProof/>
             </w:rPr>
           </w:pPr>
-          <w:hyperlink w:anchor="_Toc134029691" w:history="1">
+          <w:hyperlink w:anchor="_Toc134044270" w:history="1">
             <w:r>
               <w:rPr>
                 <w:rStyle w:val="Hyperlink"/>
@@ -786,7 +786,7 @@
                 <w:noProof/>
                 <w:webHidden/>
               </w:rPr>
-              <w:instrText xml:space="preserve"> PAGEREF _Toc134029691 \h </w:instrText>
+              <w:instrText xml:space="preserve"> PAGEREF _Toc134044270 \h </w:instrText>
             </w:r>
             <w:r>
               <w:rPr>
@@ -828,7 +828,7 @@
               <w:noProof/>
             </w:rPr>
           </w:pPr>
-          <w:hyperlink w:anchor="_Toc134029692" w:history="1">
+          <w:hyperlink w:anchor="_Toc134044271" w:history="1">
             <w:r>
               <w:rPr>
                 <w:rStyle w:val="Hyperlink"/>
@@ -855,7 +855,7 @@
                 <w:noProof/>
                 <w:webHidden/>
               </w:rPr>
-              <w:instrText xml:space="preserve"> PAGEREF _Toc134029692 \h </w:instrText>
+              <w:instrText xml:space="preserve"> PAGEREF _Toc134044271 \h </w:instrText>
             </w:r>
             <w:r>
               <w:rPr>
@@ -897,7 +897,7 @@
               <w:noProof/>
             </w:rPr>
           </w:pPr>
-          <w:hyperlink w:anchor="_Toc134029693" w:history="1">
+          <w:hyperlink w:anchor="_Toc134044272" w:history="1">
             <w:r>
               <w:rPr>
                 <w:rStyle w:val="Hyperlink"/>
@@ -924,7 +924,7 @@
                 <w:noProof/>
                 <w:webHidden/>
               </w:rPr>
-              <w:instrText xml:space="preserve"> PAGEREF _Toc134029693 \h </w:instrText>
+              <w:instrText xml:space="preserve"> PAGEREF _Toc134044272 \h </w:instrText>
             </w:r>
             <w:r>
               <w:rPr>
@@ -966,7 +966,7 @@
               <w:noProof/>
             </w:rPr>
           </w:pPr>
-          <w:hyperlink w:anchor="_Toc134029694" w:history="1">
+          <w:hyperlink w:anchor="_Toc134044273" w:history="1">
             <w:r>
               <w:rPr>
                 <w:rStyle w:val="Hyperlink"/>
@@ -993,7 +993,7 @@
                 <w:noProof/>
                 <w:webHidden/>
               </w:rPr>
-              <w:instrText xml:space="preserve"> PAGEREF _Toc134029694 \h </w:instrText>
+              <w:instrText xml:space="preserve"> PAGEREF _Toc134044273 \h </w:instrText>
             </w:r>
             <w:r>
               <w:rPr>
@@ -1035,7 +1035,7 @@
               <w:noProof/>
             </w:rPr>
           </w:pPr>
-          <w:hyperlink w:anchor="_Toc134029695" w:history="1">
+          <w:hyperlink w:anchor="_Toc134044274" w:history="1">
             <w:r>
               <w:rPr>
                 <w:rStyle w:val="Hyperlink"/>
@@ -1062,7 +1062,7 @@
                 <w:noProof/>
                 <w:webHidden/>
               </w:rPr>
-              <w:instrText xml:space="preserve"> PAGEREF _Toc134029695 \h </w:instrText>
+              <w:instrText xml:space="preserve"> PAGEREF _Toc134044274 \h </w:instrText>
             </w:r>
             <w:r>
               <w:rPr>
@@ -1104,7 +1104,7 @@
               <w:noProof/>
             </w:rPr>
           </w:pPr>
-          <w:hyperlink w:anchor="_Toc134029696" w:history="1">
+          <w:hyperlink w:anchor="_Toc134044275" w:history="1">
             <w:r>
               <w:rPr>
                 <w:rStyle w:val="Hyperlink"/>
@@ -1131,7 +1131,7 @@
                 <w:noProof/>
                 <w:webHidden/>
               </w:rPr>
-              <w:instrText xml:space="preserve"> PAGEREF _Toc134029696 \h </w:instrText>
+              <w:instrText xml:space="preserve"> PAGEREF _Toc134044275 \h </w:instrText>
             </w:r>
             <w:r>
               <w:rPr>
@@ -1173,7 +1173,7 @@
               <w:noProof/>
             </w:rPr>
           </w:pPr>
-          <w:hyperlink w:anchor="_Toc134029697" w:history="1">
+          <w:hyperlink w:anchor="_Toc134044276" w:history="1">
             <w:r>
               <w:rPr>
                 <w:rStyle w:val="Hyperlink"/>
@@ -1200,7 +1200,7 @@
                 <w:noProof/>
                 <w:webHidden/>
               </w:rPr>
-              <w:instrText xml:space="preserve"> PAGEREF _Toc134029697 \h </w:instrText>
+              <w:instrText xml:space="preserve"> PAGEREF _Toc134044276 \h </w:instrText>
             </w:r>
             <w:r>
               <w:rPr>
@@ -1242,7 +1242,7 @@
               <w:noProof/>
             </w:rPr>
           </w:pPr>
-          <w:hyperlink w:anchor="_Toc134029698" w:history="1">
+          <w:hyperlink w:anchor="_Toc134044277" w:history="1">
             <w:r>
               <w:rPr>
                 <w:rStyle w:val="Hyperlink"/>
@@ -1269,7 +1269,7 @@
                 <w:noProof/>
                 <w:webHidden/>
               </w:rPr>
-              <w:instrText xml:space="preserve"> PAGEREF _Toc134029698 \h </w:instrText>
+              <w:instrText xml:space="preserve"> PAGEREF _Toc134044277 \h </w:instrText>
             </w:r>
             <w:r>
               <w:rPr>
@@ -1311,7 +1311,7 @@
               <w:noProof/>
             </w:rPr>
           </w:pPr>
-          <w:hyperlink w:anchor="_Toc134029699" w:history="1">
+          <w:hyperlink w:anchor="_Toc134044278" w:history="1">
             <w:r>
               <w:rPr>
                 <w:rStyle w:val="Hyperlink"/>
@@ -1338,7 +1338,7 @@
                 <w:noProof/>
                 <w:webHidden/>
               </w:rPr>
-              <w:instrText xml:space="preserve"> PAGEREF _Toc134029699 \h </w:instrText>
+              <w:instrText xml:space="preserve"> PAGEREF _Toc134044278 \h </w:instrText>
             </w:r>
             <w:r>
               <w:rPr>
@@ -1390,7 +1390,7 @@
           <w:numId w:val="1"/>
         </w:numPr>
       </w:pPr>
-      <w:bookmarkStart w:id="1" w:name="_Toc134029681"/>
+      <w:bookmarkStart w:id="1" w:name="_Toc134044260"/>
       <w:r>
         <w:t>DM SCCS</w:t>
       </w:r>
@@ -1400,7 +1400,7 @@
       <w:pPr>
         <w:pStyle w:val="Heading2"/>
       </w:pPr>
-      <w:bookmarkStart w:id="2" w:name="_Toc134029682"/>
+      <w:bookmarkStart w:id="2" w:name="_Toc134044261"/>
       <w:r>
         <w:t>Application Details</w:t>
       </w:r>
@@ -1628,7 +1628,7 @@
       <w:pPr>
         <w:pStyle w:val="Heading2"/>
       </w:pPr>
-      <w:bookmarkStart w:id="3" w:name="_Toc134029683"/>
+      <w:bookmarkStart w:id="3" w:name="_Toc134044262"/>
       <w:r>
         <w:t xml:space="preserve">Application </w:t>
       </w:r>
@@ -1709,7 +1709,7 @@
       <w:pPr>
         <w:pStyle w:val="Heading3"/>
       </w:pPr>
-      <w:bookmarkStart w:id="4" w:name="_Toc134029684"/>
+      <w:bookmarkStart w:id="4" w:name="_Toc134044263"/>
       <w:r>
         <w:t>Index Page</w:t>
       </w:r>
@@ -1801,7 +1801,7 @@
       <w:pPr>
         <w:pStyle w:val="Heading3"/>
       </w:pPr>
-      <w:bookmarkStart w:id="5" w:name="_Toc134029685"/>
+      <w:bookmarkStart w:id="5" w:name="_Toc134044264"/>
       <w:r>
         <w:t>Sign Up Page:</w:t>
       </w:r>
@@ -1884,7 +1884,7 @@
       <w:pPr>
         <w:pStyle w:val="Heading3"/>
       </w:pPr>
-      <w:bookmarkStart w:id="6" w:name="_Toc134029686"/>
+      <w:bookmarkStart w:id="6" w:name="_Toc134044265"/>
       <w:r>
         <w:t>Login Page:</w:t>
       </w:r>
@@ -1977,7 +1977,7 @@
       <w:pPr>
         <w:pStyle w:val="Heading3"/>
       </w:pPr>
-      <w:bookmarkStart w:id="7" w:name="_Toc134029687"/>
+      <w:bookmarkStart w:id="7" w:name="_Toc134044266"/>
       <w:r>
         <w:t>Shopping Cart &amp; Checkout</w:t>
       </w:r>
@@ -2000,10 +2000,10 @@
           <w:noProof/>
         </w:rPr>
         <w:drawing>
-          <wp:inline distT="0" distB="0" distL="0" distR="0" wp14:anchorId="68F9326D" wp14:editId="6C8852CB">
-            <wp:extent cx="5943600" cy="2612390"/>
+          <wp:inline distT="0" distB="0" distL="0" distR="0" wp14:anchorId="09C40042" wp14:editId="1F9C710D">
+            <wp:extent cx="5943600" cy="2675890"/>
             <wp:effectExtent l="0" t="0" r="0" b="0"/>
-            <wp:docPr id="45" name="Picture 45"/>
+            <wp:docPr id="5" name="Picture 5"/>
             <wp:cNvGraphicFramePr>
               <a:graphicFrameLocks xmlns:a="http://schemas.openxmlformats.org/drawingml/2006/main" noChangeAspect="1"/>
             </wp:cNvGraphicFramePr>
@@ -2023,7 +2023,7 @@
                   <pic:spPr>
                     <a:xfrm>
                       <a:off x="0" y="0"/>
-                      <a:ext cx="5943600" cy="2612390"/>
+                      <a:ext cx="5943600" cy="2675890"/>
                     </a:xfrm>
                     <a:prstGeom prst="rect">
                       <a:avLst/>
@@ -2354,7 +2354,7 @@
       <w:pPr>
         <w:pStyle w:val="Heading2"/>
       </w:pPr>
-      <w:bookmarkStart w:id="8" w:name="_Toc134029688"/>
+      <w:bookmarkStart w:id="8" w:name="_Toc134044267"/>
       <w:r>
         <w:t>Application DB Details</w:t>
       </w:r>
@@ -2412,7 +2412,7 @@
       <w:pPr>
         <w:pStyle w:val="Heading3"/>
       </w:pPr>
-      <w:bookmarkStart w:id="9" w:name="_Toc134029689"/>
+      <w:bookmarkStart w:id="9" w:name="_Toc134044268"/>
       <w:r>
         <w:lastRenderedPageBreak/>
         <w:t>User Table:</w:t>
@@ -2475,7 +2475,7 @@
       <w:pPr>
         <w:pStyle w:val="Heading3"/>
       </w:pPr>
-      <w:bookmarkStart w:id="10" w:name="_Toc134029690"/>
+      <w:bookmarkStart w:id="10" w:name="_Toc134044269"/>
       <w:r>
         <w:t>Product Table</w:t>
       </w:r>
@@ -2528,7 +2528,7 @@
       <w:pPr>
         <w:pStyle w:val="Heading3"/>
       </w:pPr>
-      <w:bookmarkStart w:id="11" w:name="_Toc134029691"/>
+      <w:bookmarkStart w:id="11" w:name="_Toc134044270"/>
       <w:r>
         <w:lastRenderedPageBreak/>
         <w:t>Line Item Table</w:t>
@@ -2585,7 +2585,7 @@
       <w:pPr>
         <w:pStyle w:val="Heading3"/>
       </w:pPr>
-      <w:bookmarkStart w:id="12" w:name="_Toc134029692"/>
+      <w:bookmarkStart w:id="12" w:name="_Toc134044271"/>
       <w:r>
         <w:t>Order Table</w:t>
       </w:r>
@@ -2638,7 +2638,7 @@
       <w:pPr>
         <w:pStyle w:val="Heading3"/>
       </w:pPr>
-      <w:bookmarkStart w:id="13" w:name="_Toc134029693"/>
+      <w:bookmarkStart w:id="13" w:name="_Toc134044272"/>
       <w:r>
         <w:lastRenderedPageBreak/>
         <w:t>Transaction Table</w:t>
@@ -2691,7 +2691,7 @@
       <w:pPr>
         <w:pStyle w:val="Heading2"/>
       </w:pPr>
-      <w:bookmarkStart w:id="14" w:name="_Toc134029694"/>
+      <w:bookmarkStart w:id="14" w:name="_Toc134044273"/>
       <w:r>
         <w:t>Application Workflows:</w:t>
       </w:r>
@@ -2701,7 +2701,7 @@
       <w:pPr>
         <w:pStyle w:val="Heading3"/>
       </w:pPr>
-      <w:bookmarkStart w:id="15" w:name="_Toc134029695"/>
+      <w:bookmarkStart w:id="15" w:name="_Toc134044274"/>
       <w:r>
         <w:t>Index Page Workflow</w:t>
       </w:r>
@@ -2829,7 +2829,7 @@
       <w:pPr>
         <w:pStyle w:val="Heading3"/>
       </w:pPr>
-      <w:bookmarkStart w:id="16" w:name="_Toc134029696"/>
+      <w:bookmarkStart w:id="16" w:name="_Toc134044275"/>
       <w:r>
         <w:t>Sign Up Page Workflows</w:t>
       </w:r>
@@ -2969,7 +2969,7 @@
       <w:pPr>
         <w:pStyle w:val="Heading3"/>
       </w:pPr>
-      <w:bookmarkStart w:id="17" w:name="_Toc134029697"/>
+      <w:bookmarkStart w:id="17" w:name="_Toc134044276"/>
       <w:r>
         <w:t>Login Page Workflows:</w:t>
       </w:r>
@@ -3134,7 +3134,7 @@
       <w:pPr>
         <w:pStyle w:val="Heading3"/>
       </w:pPr>
-      <w:bookmarkStart w:id="18" w:name="_Toc134029698"/>
+      <w:bookmarkStart w:id="18" w:name="_Toc134044277"/>
       <w:r>
         <w:t>Shopping Cart &amp; Checkout Page Workflows</w:t>
       </w:r>
@@ -4293,7 +4293,7 @@
       <w:pPr>
         <w:pStyle w:val="Heading2"/>
       </w:pPr>
-      <w:bookmarkStart w:id="19" w:name="_Toc134029699"/>
+      <w:bookmarkStart w:id="19" w:name="_Toc134044278"/>
       <w:r>
         <w:t>Stripe Configurations:</w:t>
       </w:r>
@@ -4345,6 +4345,9 @@
         <w:pStyle w:val="ListParagraph"/>
       </w:pPr>
       <w:r>
+        <w:rPr>
+          <w:noProof/>
+        </w:rPr>
         <w:lastRenderedPageBreak/>
         <w:drawing>
           <wp:inline distT="0" distB="0" distL="0" distR="0" wp14:anchorId="28857954" wp14:editId="6FB8F0F7">
@@ -6623,7 +6626,7 @@
 </file>
 
 <file path=customXml/itemProps1.xml><?xml version="1.0" encoding="utf-8"?>
-<ds:datastoreItem xmlns:ds="http://schemas.openxmlformats.org/officeDocument/2006/customXml" ds:itemID="{80FE77F1-0969-4041-8026-43F0918EC5F3}">
+<ds:datastoreItem xmlns:ds="http://schemas.openxmlformats.org/officeDocument/2006/customXml" ds:itemID="{71833E1E-6408-4E3E-8CBC-C6DF21263DAD}">
   <ds:schemaRefs>
     <ds:schemaRef ds:uri="http://schemas.openxmlformats.org/officeDocument/2006/bibliography"/>
   </ds:schemaRefs>

</xml_diff>